<commit_message>
Atualização lista de erros 0.1
Atualização incluindo a lista de erros da versão 0.1
</commit_message>
<xml_diff>
--- a/Testes/julgamento-prisioneiro.docx
+++ b/Testes/julgamento-prisioneiro.docx
@@ -40,6 +40,38 @@
           <w:szCs w:val="20"/>
         </w:rPr>
       </w:pPr>
+      <w:r>
+        <w:rPr>
+          <w:rFonts w:ascii="Consolas" w:hAnsi="Consolas" w:cs="Consolas"/>
+          <w:sz w:val="20"/>
+          <w:szCs w:val="20"/>
+        </w:rPr>
+        <w:t xml:space="preserve">Classe </w:t>
+      </w:r>
+      <w:proofErr w:type="spellStart"/>
+      <w:r>
+        <w:rPr>
+          <w:rFonts w:ascii="Consolas" w:hAnsi="Consolas" w:cs="Consolas"/>
+          <w:color w:val="000000"/>
+          <w:sz w:val="20"/>
+          <w:szCs w:val="20"/>
+        </w:rPr>
+        <w:t>JulgamentoPrisioneiro</w:t>
+      </w:r>
+      <w:proofErr w:type="spellEnd"/>
+    </w:p>
+    <w:p>
+      <w:pPr>
+        <w:autoSpaceDE w:val="0"/>
+        <w:autoSpaceDN w:val="0"/>
+        <w:adjustRightInd w:val="0"/>
+        <w:spacing w:after="0" w:line="240" w:lineRule="auto"/>
+        <w:rPr>
+          <w:rFonts w:ascii="Consolas" w:hAnsi="Consolas" w:cs="Consolas"/>
+          <w:sz w:val="20"/>
+          <w:szCs w:val="20"/>
+        </w:rPr>
+      </w:pPr>
     </w:p>
     <w:p>
       <w:pPr>
@@ -1503,8 +1535,38 @@
           <w:szCs w:val="20"/>
         </w:rPr>
       </w:pPr>
-      <w:bookmarkStart w:id="0" w:name="_GoBack"/>
-      <w:bookmarkEnd w:id="0"/>
+    </w:p>
+    <w:p>
+      <w:pPr>
+        <w:autoSpaceDE w:val="0"/>
+        <w:autoSpaceDN w:val="0"/>
+        <w:adjustRightInd w:val="0"/>
+        <w:spacing w:after="0" w:line="240" w:lineRule="auto"/>
+        <w:rPr>
+          <w:rFonts w:ascii="Consolas" w:hAnsi="Consolas" w:cs="Consolas"/>
+          <w:sz w:val="20"/>
+          <w:szCs w:val="20"/>
+        </w:rPr>
+      </w:pPr>
+      <w:r>
+        <w:rPr>
+          <w:rFonts w:ascii="Consolas" w:hAnsi="Consolas" w:cs="Consolas"/>
+          <w:sz w:val="20"/>
+          <w:szCs w:val="20"/>
+        </w:rPr>
+        <w:t xml:space="preserve">Teste JUNIT da classe </w:t>
+      </w:r>
+      <w:proofErr w:type="spellStart"/>
+      <w:r>
+        <w:rPr>
+          <w:rFonts w:ascii="Consolas" w:hAnsi="Consolas" w:cs="Consolas"/>
+          <w:color w:val="000000"/>
+          <w:sz w:val="20"/>
+          <w:szCs w:val="20"/>
+        </w:rPr>
+        <w:t>JulgamentoPrisioneiro</w:t>
+      </w:r>
+      <w:proofErr w:type="spellEnd"/>
     </w:p>
     <w:p>
       <w:pPr>
@@ -1873,6 +1935,7 @@
           <w:rFonts w:ascii="Consolas" w:hAnsi="Consolas" w:cs="Consolas"/>
           <w:sz w:val="20"/>
           <w:szCs w:val="20"/>
+          <w:lang w:val="en-US"/>
         </w:rPr>
       </w:pPr>
       <w:r>
@@ -1895,7 +1958,6 @@
         </w:rPr>
         <w:tab/>
       </w:r>
-      <w:proofErr w:type="spellStart"/>
       <w:proofErr w:type="gramStart"/>
       <w:r>
         <w:rPr>
@@ -1905,16 +1967,17 @@
           <w:color w:val="000000"/>
           <w:sz w:val="20"/>
           <w:szCs w:val="20"/>
+          <w:lang w:val="en-US"/>
         </w:rPr>
         <w:t>fail</w:t>
       </w:r>
-      <w:proofErr w:type="spellEnd"/>
-      <w:r>
-        <w:rPr>
-          <w:rFonts w:ascii="Consolas" w:hAnsi="Consolas" w:cs="Consolas"/>
-          <w:color w:val="000000"/>
-          <w:sz w:val="20"/>
-          <w:szCs w:val="20"/>
+      <w:r>
+        <w:rPr>
+          <w:rFonts w:ascii="Consolas" w:hAnsi="Consolas" w:cs="Consolas"/>
+          <w:color w:val="000000"/>
+          <w:sz w:val="20"/>
+          <w:szCs w:val="20"/>
+          <w:lang w:val="en-US"/>
         </w:rPr>
         <w:t>(</w:t>
       </w:r>
@@ -1925,75 +1988,17 @@
           <w:color w:val="2A00FF"/>
           <w:sz w:val="20"/>
           <w:szCs w:val="20"/>
-        </w:rPr>
-        <w:t>"</w:t>
-      </w:r>
-      <w:proofErr w:type="spellStart"/>
-      <w:r>
-        <w:rPr>
-          <w:rFonts w:ascii="Consolas" w:hAnsi="Consolas" w:cs="Consolas"/>
-          <w:color w:val="2A00FF"/>
-          <w:sz w:val="20"/>
-          <w:szCs w:val="20"/>
-        </w:rPr>
-        <w:t>Not</w:t>
-      </w:r>
-      <w:proofErr w:type="spellEnd"/>
-      <w:r>
-        <w:rPr>
-          <w:rFonts w:ascii="Consolas" w:hAnsi="Consolas" w:cs="Consolas"/>
-          <w:color w:val="2A00FF"/>
-          <w:sz w:val="20"/>
-          <w:szCs w:val="20"/>
-        </w:rPr>
-        <w:t xml:space="preserve"> </w:t>
-      </w:r>
-      <w:proofErr w:type="spellStart"/>
-      <w:r>
-        <w:rPr>
-          <w:rFonts w:ascii="Consolas" w:hAnsi="Consolas" w:cs="Consolas"/>
-          <w:color w:val="2A00FF"/>
-          <w:sz w:val="20"/>
-          <w:szCs w:val="20"/>
-        </w:rPr>
-        <w:t>yet</w:t>
-      </w:r>
-      <w:proofErr w:type="spellEnd"/>
-      <w:r>
-        <w:rPr>
-          <w:rFonts w:ascii="Consolas" w:hAnsi="Consolas" w:cs="Consolas"/>
-          <w:color w:val="2A00FF"/>
-          <w:sz w:val="20"/>
-          <w:szCs w:val="20"/>
-        </w:rPr>
-        <w:t xml:space="preserve"> </w:t>
-      </w:r>
-      <w:proofErr w:type="spellStart"/>
-      <w:r>
-        <w:rPr>
-          <w:rFonts w:ascii="Consolas" w:hAnsi="Consolas" w:cs="Consolas"/>
-          <w:color w:val="2A00FF"/>
-          <w:sz w:val="20"/>
-          <w:szCs w:val="20"/>
-        </w:rPr>
-        <w:t>implemented</w:t>
-      </w:r>
-      <w:proofErr w:type="spellEnd"/>
-      <w:r>
-        <w:rPr>
-          <w:rFonts w:ascii="Consolas" w:hAnsi="Consolas" w:cs="Consolas"/>
-          <w:color w:val="2A00FF"/>
-          <w:sz w:val="20"/>
-          <w:szCs w:val="20"/>
-        </w:rPr>
-        <w:t>"</w:t>
-      </w:r>
-      <w:r>
-        <w:rPr>
-          <w:rFonts w:ascii="Consolas" w:hAnsi="Consolas" w:cs="Consolas"/>
-          <w:color w:val="000000"/>
-          <w:sz w:val="20"/>
-          <w:szCs w:val="20"/>
+          <w:lang w:val="en-US"/>
+        </w:rPr>
+        <w:t>"Not yet implemented"</w:t>
+      </w:r>
+      <w:r>
+        <w:rPr>
+          <w:rFonts w:ascii="Consolas" w:hAnsi="Consolas" w:cs="Consolas"/>
+          <w:color w:val="000000"/>
+          <w:sz w:val="20"/>
+          <w:szCs w:val="20"/>
+          <w:lang w:val="en-US"/>
         </w:rPr>
         <w:t>);</w:t>
       </w:r>
@@ -2016,8 +2021,17 @@
           <w:color w:val="000000"/>
           <w:sz w:val="20"/>
           <w:szCs w:val="20"/>
+          <w:lang w:val="en-US"/>
         </w:rPr>
         <w:tab/>
+      </w:r>
+      <w:r>
+        <w:rPr>
+          <w:rFonts w:ascii="Consolas" w:hAnsi="Consolas" w:cs="Consolas"/>
+          <w:color w:val="000000"/>
+          <w:sz w:val="20"/>
+          <w:szCs w:val="20"/>
+        </w:rPr>
         <w:t>}</w:t>
       </w:r>
     </w:p>
@@ -2081,6 +2095,327 @@
           <w:szCs w:val="20"/>
         </w:rPr>
       </w:pPr>
+    </w:p>
+    <w:p>
+      <w:pPr>
+        <w:autoSpaceDE w:val="0"/>
+        <w:autoSpaceDN w:val="0"/>
+        <w:adjustRightInd w:val="0"/>
+        <w:spacing w:after="0" w:line="240" w:lineRule="auto"/>
+        <w:rPr>
+          <w:rFonts w:ascii="Consolas" w:hAnsi="Consolas" w:cs="Consolas"/>
+          <w:sz w:val="20"/>
+          <w:szCs w:val="20"/>
+        </w:rPr>
+      </w:pPr>
+    </w:p>
+    <w:p>
+      <w:pPr>
+        <w:autoSpaceDE w:val="0"/>
+        <w:autoSpaceDN w:val="0"/>
+        <w:adjustRightInd w:val="0"/>
+        <w:spacing w:after="0" w:line="240" w:lineRule="auto"/>
+        <w:rPr>
+          <w:rFonts w:ascii="Consolas" w:hAnsi="Consolas" w:cs="Consolas"/>
+          <w:sz w:val="20"/>
+          <w:szCs w:val="20"/>
+        </w:rPr>
+      </w:pPr>
+    </w:p>
+    <w:p>
+      <w:pPr>
+        <w:autoSpaceDE w:val="0"/>
+        <w:autoSpaceDN w:val="0"/>
+        <w:adjustRightInd w:val="0"/>
+        <w:spacing w:after="0" w:line="240" w:lineRule="auto"/>
+        <w:rPr>
+          <w:rFonts w:ascii="Consolas" w:hAnsi="Consolas" w:cs="Consolas"/>
+          <w:sz w:val="20"/>
+          <w:szCs w:val="20"/>
+        </w:rPr>
+      </w:pPr>
+    </w:p>
+    <w:p>
+      <w:pPr>
+        <w:autoSpaceDE w:val="0"/>
+        <w:autoSpaceDN w:val="0"/>
+        <w:adjustRightInd w:val="0"/>
+        <w:spacing w:after="0" w:line="240" w:lineRule="auto"/>
+        <w:rPr>
+          <w:rFonts w:ascii="Consolas" w:hAnsi="Consolas" w:cs="Consolas"/>
+          <w:sz w:val="20"/>
+          <w:szCs w:val="20"/>
+        </w:rPr>
+      </w:pPr>
+    </w:p>
+    <w:p>
+      <w:pPr>
+        <w:autoSpaceDE w:val="0"/>
+        <w:autoSpaceDN w:val="0"/>
+        <w:adjustRightInd w:val="0"/>
+        <w:spacing w:after="0" w:line="240" w:lineRule="auto"/>
+        <w:rPr>
+          <w:rFonts w:ascii="Consolas" w:hAnsi="Consolas" w:cs="Consolas"/>
+          <w:sz w:val="20"/>
+          <w:szCs w:val="20"/>
+        </w:rPr>
+      </w:pPr>
+    </w:p>
+    <w:p>
+      <w:pPr>
+        <w:autoSpaceDE w:val="0"/>
+        <w:autoSpaceDN w:val="0"/>
+        <w:adjustRightInd w:val="0"/>
+        <w:spacing w:after="0" w:line="240" w:lineRule="auto"/>
+        <w:rPr>
+          <w:rFonts w:ascii="Consolas" w:hAnsi="Consolas" w:cs="Consolas"/>
+          <w:sz w:val="20"/>
+          <w:szCs w:val="20"/>
+        </w:rPr>
+      </w:pPr>
+    </w:p>
+    <w:p>
+      <w:pPr>
+        <w:autoSpaceDE w:val="0"/>
+        <w:autoSpaceDN w:val="0"/>
+        <w:adjustRightInd w:val="0"/>
+        <w:spacing w:after="0" w:line="240" w:lineRule="auto"/>
+        <w:rPr>
+          <w:rFonts w:ascii="Consolas" w:hAnsi="Consolas" w:cs="Consolas"/>
+          <w:sz w:val="20"/>
+          <w:szCs w:val="20"/>
+        </w:rPr>
+      </w:pPr>
+    </w:p>
+    <w:p>
+      <w:pPr>
+        <w:autoSpaceDE w:val="0"/>
+        <w:autoSpaceDN w:val="0"/>
+        <w:adjustRightInd w:val="0"/>
+        <w:spacing w:after="0" w:line="240" w:lineRule="auto"/>
+        <w:rPr>
+          <w:rFonts w:ascii="Consolas" w:hAnsi="Consolas" w:cs="Consolas"/>
+          <w:sz w:val="20"/>
+          <w:szCs w:val="20"/>
+        </w:rPr>
+      </w:pPr>
+    </w:p>
+    <w:p>
+      <w:pPr>
+        <w:autoSpaceDE w:val="0"/>
+        <w:autoSpaceDN w:val="0"/>
+        <w:adjustRightInd w:val="0"/>
+        <w:spacing w:after="0" w:line="240" w:lineRule="auto"/>
+        <w:rPr>
+          <w:rFonts w:ascii="Consolas" w:hAnsi="Consolas" w:cs="Consolas"/>
+          <w:sz w:val="20"/>
+          <w:szCs w:val="20"/>
+        </w:rPr>
+      </w:pPr>
+    </w:p>
+    <w:p>
+      <w:pPr>
+        <w:autoSpaceDE w:val="0"/>
+        <w:autoSpaceDN w:val="0"/>
+        <w:adjustRightInd w:val="0"/>
+        <w:spacing w:after="0" w:line="240" w:lineRule="auto"/>
+        <w:rPr>
+          <w:rFonts w:ascii="Consolas" w:hAnsi="Consolas" w:cs="Consolas"/>
+          <w:sz w:val="20"/>
+          <w:szCs w:val="20"/>
+        </w:rPr>
+      </w:pPr>
+    </w:p>
+    <w:p>
+      <w:pPr>
+        <w:autoSpaceDE w:val="0"/>
+        <w:autoSpaceDN w:val="0"/>
+        <w:adjustRightInd w:val="0"/>
+        <w:spacing w:after="0" w:line="240" w:lineRule="auto"/>
+        <w:rPr>
+          <w:rFonts w:ascii="Consolas" w:hAnsi="Consolas" w:cs="Consolas"/>
+          <w:sz w:val="20"/>
+          <w:szCs w:val="20"/>
+        </w:rPr>
+      </w:pPr>
+    </w:p>
+    <w:p>
+      <w:pPr>
+        <w:autoSpaceDE w:val="0"/>
+        <w:autoSpaceDN w:val="0"/>
+        <w:adjustRightInd w:val="0"/>
+        <w:spacing w:after="0" w:line="240" w:lineRule="auto"/>
+        <w:rPr>
+          <w:rFonts w:ascii="Consolas" w:hAnsi="Consolas" w:cs="Consolas"/>
+          <w:sz w:val="20"/>
+          <w:szCs w:val="20"/>
+        </w:rPr>
+      </w:pPr>
+    </w:p>
+    <w:p>
+      <w:pPr>
+        <w:autoSpaceDE w:val="0"/>
+        <w:autoSpaceDN w:val="0"/>
+        <w:adjustRightInd w:val="0"/>
+        <w:spacing w:after="0" w:line="240" w:lineRule="auto"/>
+        <w:rPr>
+          <w:rFonts w:ascii="Consolas" w:hAnsi="Consolas" w:cs="Consolas"/>
+          <w:sz w:val="20"/>
+          <w:szCs w:val="20"/>
+        </w:rPr>
+      </w:pPr>
+    </w:p>
+    <w:p>
+      <w:pPr>
+        <w:autoSpaceDE w:val="0"/>
+        <w:autoSpaceDN w:val="0"/>
+        <w:adjustRightInd w:val="0"/>
+        <w:spacing w:after="0" w:line="240" w:lineRule="auto"/>
+        <w:rPr>
+          <w:rFonts w:ascii="Consolas" w:hAnsi="Consolas" w:cs="Consolas"/>
+          <w:sz w:val="20"/>
+          <w:szCs w:val="20"/>
+        </w:rPr>
+      </w:pPr>
+      <w:r>
+        <w:rPr>
+          <w:rFonts w:ascii="Consolas" w:hAnsi="Consolas" w:cs="Consolas"/>
+          <w:sz w:val="28"/>
+          <w:szCs w:val="20"/>
+        </w:rPr>
+        <w:t>LISTA DE ERROS</w:t>
+      </w:r>
+      <w:r>
+        <w:rPr>
+          <w:rFonts w:ascii="Consolas" w:hAnsi="Consolas" w:cs="Consolas"/>
+          <w:sz w:val="20"/>
+          <w:szCs w:val="20"/>
+        </w:rPr>
+        <w:br/>
+      </w:r>
+      <w:r>
+        <w:rPr>
+          <w:rFonts w:ascii="Consolas" w:hAnsi="Consolas" w:cs="Consolas"/>
+          <w:sz w:val="20"/>
+          <w:szCs w:val="20"/>
+        </w:rPr>
+        <w:br/>
+      </w:r>
+      <w:proofErr w:type="spellStart"/>
+      <w:r>
+        <w:rPr>
+          <w:rFonts w:ascii="Consolas" w:hAnsi="Consolas" w:cs="Consolas"/>
+          <w:sz w:val="20"/>
+          <w:szCs w:val="20"/>
+        </w:rPr>
+        <w:t>ERROS</w:t>
+      </w:r>
+      <w:proofErr w:type="spellEnd"/>
+      <w:r>
+        <w:rPr>
+          <w:rFonts w:ascii="Consolas" w:hAnsi="Consolas" w:cs="Consolas"/>
+          <w:sz w:val="20"/>
+          <w:szCs w:val="20"/>
+        </w:rPr>
+        <w:t xml:space="preserve"> ENCONTRADOS NA VERSÃO 0.1:</w:t>
+      </w:r>
+    </w:p>
+    <w:p>
+      <w:pPr>
+        <w:autoSpaceDE w:val="0"/>
+        <w:autoSpaceDN w:val="0"/>
+        <w:adjustRightInd w:val="0"/>
+        <w:spacing w:after="0" w:line="240" w:lineRule="auto"/>
+        <w:rPr>
+          <w:rFonts w:ascii="Consolas" w:hAnsi="Consolas" w:cs="Consolas"/>
+          <w:sz w:val="20"/>
+          <w:szCs w:val="20"/>
+        </w:rPr>
+      </w:pPr>
+      <w:r>
+        <w:rPr>
+          <w:rFonts w:ascii="Consolas" w:hAnsi="Consolas" w:cs="Consolas"/>
+          <w:sz w:val="20"/>
+          <w:szCs w:val="20"/>
+        </w:rPr>
+        <w:br/>
+      </w:r>
+      <w:r>
+        <w:rPr>
+          <w:noProof/>
+        </w:rPr>
+        <w:drawing>
+          <wp:inline distT="0" distB="0" distL="0" distR="0" wp14:anchorId="46095A7E" wp14:editId="2A10488C">
+            <wp:extent cx="4076700" cy="1247775"/>
+            <wp:effectExtent l="0" t="0" r="0" b="9525"/>
+            <wp:docPr id="1" name="Picture 1"/>
+            <wp:cNvGraphicFramePr>
+              <a:graphicFrameLocks xmlns:a="http://schemas.openxmlformats.org/drawingml/2006/main" noChangeAspect="1"/>
+            </wp:cNvGraphicFramePr>
+            <a:graphic xmlns:a="http://schemas.openxmlformats.org/drawingml/2006/main">
+              <a:graphicData uri="http://schemas.openxmlformats.org/drawingml/2006/picture">
+                <pic:pic xmlns:pic="http://schemas.openxmlformats.org/drawingml/2006/picture">
+                  <pic:nvPicPr>
+                    <pic:cNvPr id="1" name=""/>
+                    <pic:cNvPicPr/>
+                  </pic:nvPicPr>
+                  <pic:blipFill>
+                    <a:blip r:embed="rId6"/>
+                    <a:stretch>
+                      <a:fillRect/>
+                    </a:stretch>
+                  </pic:blipFill>
+                  <pic:spPr>
+                    <a:xfrm>
+                      <a:off x="0" y="0"/>
+                      <a:ext cx="4076700" cy="1247775"/>
+                    </a:xfrm>
+                    <a:prstGeom prst="rect">
+                      <a:avLst/>
+                    </a:prstGeom>
+                  </pic:spPr>
+                </pic:pic>
+              </a:graphicData>
+            </a:graphic>
+          </wp:inline>
+        </w:drawing>
+      </w:r>
+    </w:p>
+    <w:p>
+      <w:pPr>
+        <w:autoSpaceDE w:val="0"/>
+        <w:autoSpaceDN w:val="0"/>
+        <w:adjustRightInd w:val="0"/>
+        <w:spacing w:after="0" w:line="240" w:lineRule="auto"/>
+        <w:rPr>
+          <w:rFonts w:ascii="Consolas" w:hAnsi="Consolas" w:cs="Consolas"/>
+          <w:sz w:val="20"/>
+          <w:szCs w:val="20"/>
+        </w:rPr>
+      </w:pPr>
+    </w:p>
+    <w:p>
+      <w:pPr>
+        <w:autoSpaceDE w:val="0"/>
+        <w:autoSpaceDN w:val="0"/>
+        <w:adjustRightInd w:val="0"/>
+        <w:spacing w:after="0" w:line="240" w:lineRule="auto"/>
+        <w:rPr>
+          <w:rFonts w:ascii="Consolas" w:hAnsi="Consolas" w:cs="Consolas"/>
+          <w:sz w:val="20"/>
+          <w:szCs w:val="20"/>
+        </w:rPr>
+      </w:pPr>
+      <w:r>
+        <w:rPr>
+          <w:rFonts w:ascii="Consolas" w:hAnsi="Consolas" w:cs="Consolas"/>
+          <w:sz w:val="20"/>
+          <w:szCs w:val="20"/>
+        </w:rPr>
+        <w:t>O erro ocorreu devido a lista devido ao teste estar retornando o método fail.</w:t>
+      </w:r>
+      <w:bookmarkStart w:id="0" w:name="_GoBack"/>
+      <w:bookmarkEnd w:id="0"/>
     </w:p>
     <w:p>
       <w:pPr>
@@ -2135,7 +2470,7 @@
     <w:p/>
     <w:p/>
     <w:sectPr>
-      <w:headerReference w:type="default" r:id="rId6"/>
+      <w:headerReference w:type="default" r:id="rId7"/>
       <w:pgSz w:w="11906" w:h="16838"/>
       <w:pgMar w:top="1417" w:right="1701" w:bottom="1417" w:left="1701" w:header="708" w:footer="708" w:gutter="0"/>
       <w:cols w:space="708"/>

</xml_diff>

<commit_message>
Upload da verão 0.2 julgamento-prisioneiro
Upload da verão atualizada do julgamento-prisioneiro, corrigindo os bugs encontrados na versão 0.1
</commit_message>
<xml_diff>
--- a/Testes/julgamento-prisioneiro.docx
+++ b/Testes/julgamento-prisioneiro.docx
@@ -2301,37 +2301,56 @@
         </w:rPr>
         <w:br/>
       </w:r>
-      <w:proofErr w:type="spellStart"/>
-      <w:r>
-        <w:rPr>
-          <w:rFonts w:ascii="Consolas" w:hAnsi="Consolas" w:cs="Consolas"/>
-          <w:sz w:val="20"/>
-          <w:szCs w:val="20"/>
-        </w:rPr>
-        <w:t>ERROS</w:t>
-      </w:r>
-      <w:proofErr w:type="spellEnd"/>
-      <w:r>
-        <w:rPr>
-          <w:rFonts w:ascii="Consolas" w:hAnsi="Consolas" w:cs="Consolas"/>
-          <w:sz w:val="20"/>
-          <w:szCs w:val="20"/>
-        </w:rPr>
-        <w:t xml:space="preserve"> ENCONTRADOS NA VERSÃO 0.1:</w:t>
-      </w:r>
-    </w:p>
-    <w:p>
-      <w:pPr>
-        <w:autoSpaceDE w:val="0"/>
-        <w:autoSpaceDN w:val="0"/>
-        <w:adjustRightInd w:val="0"/>
-        <w:spacing w:after="0" w:line="240" w:lineRule="auto"/>
-        <w:rPr>
-          <w:rFonts w:ascii="Consolas" w:hAnsi="Consolas" w:cs="Consolas"/>
-          <w:sz w:val="20"/>
-          <w:szCs w:val="20"/>
-        </w:rPr>
-      </w:pPr>
+      <w:r>
+        <w:rPr>
+          <w:rFonts w:ascii="Consolas" w:hAnsi="Consolas" w:cs="Consolas"/>
+          <w:sz w:val="20"/>
+          <w:szCs w:val="20"/>
+        </w:rPr>
+        <w:t>V</w:t>
+      </w:r>
+      <w:r>
+        <w:rPr>
+          <w:rFonts w:ascii="Consolas" w:hAnsi="Consolas" w:cs="Consolas"/>
+          <w:sz w:val="20"/>
+          <w:szCs w:val="20"/>
+        </w:rPr>
+        <w:t>ERSÃO 0.1:</w:t>
+      </w:r>
+    </w:p>
+    <w:p>
+      <w:pPr>
+        <w:autoSpaceDE w:val="0"/>
+        <w:autoSpaceDN w:val="0"/>
+        <w:adjustRightInd w:val="0"/>
+        <w:spacing w:after="0" w:line="240" w:lineRule="auto"/>
+        <w:rPr>
+          <w:rFonts w:ascii="Consolas" w:hAnsi="Consolas" w:cs="Consolas"/>
+          <w:sz w:val="20"/>
+          <w:szCs w:val="20"/>
+        </w:rPr>
+      </w:pPr>
+    </w:p>
+    <w:p>
+      <w:pPr>
+        <w:autoSpaceDE w:val="0"/>
+        <w:autoSpaceDN w:val="0"/>
+        <w:adjustRightInd w:val="0"/>
+        <w:spacing w:after="0" w:line="240" w:lineRule="auto"/>
+        <w:rPr>
+          <w:rFonts w:ascii="Consolas" w:hAnsi="Consolas" w:cs="Consolas"/>
+          <w:sz w:val="20"/>
+          <w:szCs w:val="20"/>
+        </w:rPr>
+      </w:pPr>
+      <w:r>
+        <w:rPr>
+          <w:rFonts w:ascii="Consolas" w:hAnsi="Consolas" w:cs="Consolas"/>
+          <w:sz w:val="20"/>
+          <w:szCs w:val="20"/>
+        </w:rPr>
+        <w:t>ERROS ENCONTRADOS:</w:t>
+      </w:r>
       <w:r>
         <w:rPr>
           <w:rFonts w:ascii="Consolas" w:hAnsi="Consolas" w:cs="Consolas"/>
@@ -2414,63 +2433,337 @@
         </w:rPr>
         <w:t>O erro ocorreu devido a lista devido ao teste estar retornando o método fail.</w:t>
       </w:r>
+    </w:p>
+    <w:p>
+      <w:pPr>
+        <w:autoSpaceDE w:val="0"/>
+        <w:autoSpaceDN w:val="0"/>
+        <w:adjustRightInd w:val="0"/>
+        <w:spacing w:after="0" w:line="240" w:lineRule="auto"/>
+        <w:rPr>
+          <w:rFonts w:ascii="Consolas" w:hAnsi="Consolas" w:cs="Consolas"/>
+          <w:color w:val="000000"/>
+          <w:sz w:val="20"/>
+          <w:szCs w:val="20"/>
+        </w:rPr>
+      </w:pPr>
+    </w:p>
+    <w:p>
+      <w:pPr>
+        <w:autoSpaceDE w:val="0"/>
+        <w:autoSpaceDN w:val="0"/>
+        <w:adjustRightInd w:val="0"/>
+        <w:spacing w:after="0" w:line="240" w:lineRule="auto"/>
+        <w:rPr>
+          <w:rFonts w:ascii="Consolas" w:hAnsi="Consolas" w:cs="Consolas"/>
+          <w:color w:val="000000"/>
+          <w:sz w:val="20"/>
+          <w:szCs w:val="20"/>
+        </w:rPr>
+      </w:pPr>
+    </w:p>
+    <w:p>
+      <w:pPr>
+        <w:autoSpaceDE w:val="0"/>
+        <w:autoSpaceDN w:val="0"/>
+        <w:adjustRightInd w:val="0"/>
+        <w:spacing w:after="0" w:line="240" w:lineRule="auto"/>
+        <w:rPr>
+          <w:rFonts w:ascii="Consolas" w:hAnsi="Consolas" w:cs="Consolas"/>
+          <w:sz w:val="20"/>
+          <w:szCs w:val="20"/>
+        </w:rPr>
+      </w:pPr>
+      <w:r>
+        <w:rPr>
+          <w:rFonts w:ascii="Consolas" w:hAnsi="Consolas" w:cs="Consolas"/>
+          <w:sz w:val="20"/>
+          <w:szCs w:val="20"/>
+        </w:rPr>
+        <w:t>VERSÃO 0.</w:t>
+      </w:r>
+      <w:r>
+        <w:rPr>
+          <w:rFonts w:ascii="Consolas" w:hAnsi="Consolas" w:cs="Consolas"/>
+          <w:sz w:val="20"/>
+          <w:szCs w:val="20"/>
+        </w:rPr>
+        <w:t>2</w:t>
+      </w:r>
+      <w:r>
+        <w:rPr>
+          <w:rFonts w:ascii="Consolas" w:hAnsi="Consolas" w:cs="Consolas"/>
+          <w:sz w:val="20"/>
+          <w:szCs w:val="20"/>
+        </w:rPr>
+        <w:t>:</w:t>
+      </w:r>
+      <w:r>
+        <w:rPr>
+          <w:rFonts w:ascii="Consolas" w:hAnsi="Consolas" w:cs="Consolas"/>
+          <w:color w:val="000000"/>
+          <w:sz w:val="20"/>
+          <w:szCs w:val="20"/>
+        </w:rPr>
+        <w:t xml:space="preserve">   </w:t>
+      </w:r>
+    </w:p>
+    <w:p>
+      <w:pPr>
+        <w:autoSpaceDE w:val="0"/>
+        <w:autoSpaceDN w:val="0"/>
+        <w:adjustRightInd w:val="0"/>
+        <w:spacing w:after="0" w:line="240" w:lineRule="auto"/>
+      </w:pPr>
+    </w:p>
+    <w:p>
+      <w:pPr>
+        <w:autoSpaceDE w:val="0"/>
+        <w:autoSpaceDN w:val="0"/>
+        <w:adjustRightInd w:val="0"/>
+        <w:spacing w:after="0" w:line="240" w:lineRule="auto"/>
+        <w:rPr>
+          <w:rFonts w:ascii="Consolas" w:hAnsi="Consolas" w:cs="Consolas"/>
+          <w:sz w:val="20"/>
+          <w:szCs w:val="20"/>
+        </w:rPr>
+      </w:pPr>
+      <w:r>
+        <w:rPr>
+          <w:rFonts w:ascii="Consolas" w:hAnsi="Consolas" w:cs="Consolas"/>
+          <w:sz w:val="20"/>
+          <w:szCs w:val="20"/>
+        </w:rPr>
+        <w:t>SOLUÇÕES APLICADAS</w:t>
+      </w:r>
+      <w:r>
+        <w:rPr>
+          <w:rFonts w:ascii="Consolas" w:hAnsi="Consolas" w:cs="Consolas"/>
+          <w:sz w:val="20"/>
+          <w:szCs w:val="20"/>
+        </w:rPr>
+        <w:t xml:space="preserve">: o erro de retorno do método </w:t>
+      </w:r>
+      <w:proofErr w:type="spellStart"/>
+      <w:r>
+        <w:rPr>
+          <w:rFonts w:ascii="Consolas" w:hAnsi="Consolas" w:cs="Consolas"/>
+          <w:sz w:val="20"/>
+          <w:szCs w:val="20"/>
+        </w:rPr>
+        <w:t>fail</w:t>
+      </w:r>
+      <w:proofErr w:type="spellEnd"/>
+      <w:r>
+        <w:rPr>
+          <w:rFonts w:ascii="Consolas" w:hAnsi="Consolas" w:cs="Consolas"/>
+          <w:sz w:val="20"/>
+          <w:szCs w:val="20"/>
+        </w:rPr>
+        <w:t xml:space="preserve"> foi corrigindo, apagando a chamada do método</w:t>
+      </w:r>
+      <w:r>
+        <w:rPr>
+          <w:rFonts w:ascii="Consolas" w:hAnsi="Consolas" w:cs="Consolas"/>
+          <w:sz w:val="20"/>
+          <w:szCs w:val="20"/>
+        </w:rPr>
+        <w:t xml:space="preserve"> e incluindo os valores necessários chamando o método </w:t>
+      </w:r>
+      <w:proofErr w:type="spellStart"/>
+      <w:r>
+        <w:rPr>
+          <w:rFonts w:ascii="Consolas" w:hAnsi="Consolas" w:cs="Consolas"/>
+          <w:sz w:val="20"/>
+          <w:szCs w:val="20"/>
+        </w:rPr>
+        <w:t>assertEquals</w:t>
+      </w:r>
+      <w:proofErr w:type="spellEnd"/>
+      <w:r>
+        <w:rPr>
+          <w:rFonts w:ascii="Consolas" w:hAnsi="Consolas" w:cs="Consolas"/>
+          <w:sz w:val="20"/>
+          <w:szCs w:val="20"/>
+        </w:rPr>
+        <w:t xml:space="preserve"> para realizar a comparação</w:t>
+      </w:r>
       <w:bookmarkStart w:id="0" w:name="_GoBack"/>
       <w:bookmarkEnd w:id="0"/>
-    </w:p>
-    <w:p>
-      <w:pPr>
-        <w:autoSpaceDE w:val="0"/>
-        <w:autoSpaceDN w:val="0"/>
-        <w:adjustRightInd w:val="0"/>
-        <w:spacing w:after="0" w:line="240" w:lineRule="auto"/>
-        <w:rPr>
-          <w:rFonts w:ascii="Consolas" w:hAnsi="Consolas" w:cs="Consolas"/>
-          <w:sz w:val="20"/>
-          <w:szCs w:val="20"/>
-        </w:rPr>
-      </w:pPr>
-      <w:r>
-        <w:rPr>
-          <w:rFonts w:ascii="Consolas" w:hAnsi="Consolas" w:cs="Consolas"/>
-          <w:color w:val="000000"/>
-          <w:sz w:val="20"/>
-          <w:szCs w:val="20"/>
-        </w:rPr>
-        <w:t xml:space="preserve">   </w:t>
-      </w:r>
-      <w:r>
-        <w:rPr>
-          <w:rFonts w:ascii="Consolas" w:hAnsi="Consolas" w:cs="Consolas"/>
-          <w:color w:val="000000"/>
-          <w:sz w:val="20"/>
-          <w:szCs w:val="20"/>
-        </w:rPr>
-        <w:tab/>
-      </w:r>
-    </w:p>
-    <w:p>
-      <w:pPr>
-        <w:rPr>
-          <w:rFonts w:ascii="Consolas" w:hAnsi="Consolas" w:cs="Consolas"/>
-          <w:color w:val="000000"/>
-          <w:sz w:val="20"/>
-          <w:szCs w:val="20"/>
-        </w:rPr>
-      </w:pPr>
-      <w:r>
-        <w:rPr>
-          <w:rFonts w:ascii="Consolas" w:hAnsi="Consolas" w:cs="Consolas"/>
-          <w:color w:val="000000"/>
-          <w:sz w:val="20"/>
-          <w:szCs w:val="20"/>
-        </w:rPr>
-        <w:t xml:space="preserve">   </w:t>
-      </w:r>
-    </w:p>
-    <w:p/>
-    <w:p/>
+      <w:r>
+        <w:rPr>
+          <w:rFonts w:ascii="Consolas" w:hAnsi="Consolas" w:cs="Consolas"/>
+          <w:sz w:val="20"/>
+          <w:szCs w:val="20"/>
+        </w:rPr>
+        <w:t>.</w:t>
+      </w:r>
+      <w:r>
+        <w:rPr>
+          <w:rFonts w:ascii="Consolas" w:hAnsi="Consolas" w:cs="Consolas"/>
+          <w:sz w:val="20"/>
+          <w:szCs w:val="20"/>
+        </w:rPr>
+        <w:br/>
+      </w:r>
+      <w:r>
+        <w:rPr>
+          <w:rFonts w:ascii="Consolas" w:hAnsi="Consolas" w:cs="Consolas"/>
+          <w:sz w:val="20"/>
+          <w:szCs w:val="20"/>
+        </w:rPr>
+        <w:br/>
+      </w:r>
+      <w:r>
+        <w:rPr>
+          <w:rFonts w:ascii="Consolas" w:hAnsi="Consolas" w:cs="Consolas"/>
+          <w:sz w:val="20"/>
+          <w:szCs w:val="20"/>
+        </w:rPr>
+        <w:t>ERROS ENCONTRADOS:</w:t>
+      </w:r>
+    </w:p>
+    <w:p>
+      <w:pPr>
+        <w:autoSpaceDE w:val="0"/>
+        <w:autoSpaceDN w:val="0"/>
+        <w:adjustRightInd w:val="0"/>
+        <w:spacing w:after="0" w:line="240" w:lineRule="auto"/>
+        <w:rPr>
+          <w:rFonts w:ascii="Consolas" w:hAnsi="Consolas" w:cs="Consolas"/>
+          <w:sz w:val="20"/>
+          <w:szCs w:val="20"/>
+        </w:rPr>
+      </w:pPr>
+      <w:r>
+        <w:rPr>
+          <w:noProof/>
+        </w:rPr>
+        <w:drawing>
+          <wp:inline distT="0" distB="0" distL="0" distR="0" wp14:anchorId="3661FDE3" wp14:editId="354E95DC">
+            <wp:extent cx="3990975" cy="1743075"/>
+            <wp:effectExtent l="0" t="0" r="9525" b="9525"/>
+            <wp:docPr id="2" name="Picture 2"/>
+            <wp:cNvGraphicFramePr>
+              <a:graphicFrameLocks xmlns:a="http://schemas.openxmlformats.org/drawingml/2006/main" noChangeAspect="1"/>
+            </wp:cNvGraphicFramePr>
+            <a:graphic xmlns:a="http://schemas.openxmlformats.org/drawingml/2006/main">
+              <a:graphicData uri="http://schemas.openxmlformats.org/drawingml/2006/picture">
+                <pic:pic xmlns:pic="http://schemas.openxmlformats.org/drawingml/2006/picture">
+                  <pic:nvPicPr>
+                    <pic:cNvPr id="1" name=""/>
+                    <pic:cNvPicPr/>
+                  </pic:nvPicPr>
+                  <pic:blipFill>
+                    <a:blip r:embed="rId7"/>
+                    <a:stretch>
+                      <a:fillRect/>
+                    </a:stretch>
+                  </pic:blipFill>
+                  <pic:spPr>
+                    <a:xfrm>
+                      <a:off x="0" y="0"/>
+                      <a:ext cx="3990975" cy="1743075"/>
+                    </a:xfrm>
+                    <a:prstGeom prst="rect">
+                      <a:avLst/>
+                    </a:prstGeom>
+                  </pic:spPr>
+                </pic:pic>
+              </a:graphicData>
+            </a:graphic>
+          </wp:inline>
+        </w:drawing>
+      </w:r>
+    </w:p>
+    <w:p>
+      <w:pPr>
+        <w:autoSpaceDE w:val="0"/>
+        <w:autoSpaceDN w:val="0"/>
+        <w:adjustRightInd w:val="0"/>
+        <w:spacing w:after="0" w:line="240" w:lineRule="auto"/>
+        <w:rPr>
+          <w:rFonts w:ascii="Consolas" w:hAnsi="Consolas" w:cs="Consolas"/>
+          <w:sz w:val="20"/>
+          <w:szCs w:val="20"/>
+        </w:rPr>
+      </w:pPr>
+    </w:p>
+    <w:p>
+      <w:pPr>
+        <w:autoSpaceDE w:val="0"/>
+        <w:autoSpaceDN w:val="0"/>
+        <w:adjustRightInd w:val="0"/>
+        <w:spacing w:after="0" w:line="240" w:lineRule="auto"/>
+        <w:rPr>
+          <w:rFonts w:ascii="Consolas" w:hAnsi="Consolas" w:cs="Consolas"/>
+          <w:sz w:val="20"/>
+          <w:szCs w:val="20"/>
+        </w:rPr>
+      </w:pPr>
+      <w:r>
+        <w:rPr>
+          <w:rFonts w:ascii="Consolas" w:hAnsi="Consolas" w:cs="Consolas"/>
+          <w:sz w:val="20"/>
+          <w:szCs w:val="20"/>
+        </w:rPr>
+        <w:t xml:space="preserve">Erro afirmando que o tipo Resposta não é encontrado pelo arquivo de </w:t>
+      </w:r>
+      <w:proofErr w:type="spellStart"/>
+      <w:r>
+        <w:rPr>
+          <w:rFonts w:ascii="Consolas" w:hAnsi="Consolas" w:cs="Consolas"/>
+          <w:sz w:val="20"/>
+          <w:szCs w:val="20"/>
+        </w:rPr>
+        <w:t>test</w:t>
+      </w:r>
+      <w:proofErr w:type="spellEnd"/>
+      <w:r>
+        <w:rPr>
+          <w:rFonts w:ascii="Consolas" w:hAnsi="Consolas" w:cs="Consolas"/>
+          <w:sz w:val="20"/>
+          <w:szCs w:val="20"/>
+        </w:rPr>
+        <w:t xml:space="preserve"> JUNIT</w:t>
+      </w:r>
+    </w:p>
+    <w:p>
+      <w:pPr>
+        <w:autoSpaceDE w:val="0"/>
+        <w:autoSpaceDN w:val="0"/>
+        <w:adjustRightInd w:val="0"/>
+        <w:spacing w:after="0" w:line="240" w:lineRule="auto"/>
+        <w:rPr>
+          <w:rFonts w:ascii="Consolas" w:hAnsi="Consolas" w:cs="Consolas"/>
+          <w:sz w:val="20"/>
+          <w:szCs w:val="20"/>
+        </w:rPr>
+      </w:pPr>
+    </w:p>
+    <w:p>
+      <w:pPr>
+        <w:autoSpaceDE w:val="0"/>
+        <w:autoSpaceDN w:val="0"/>
+        <w:adjustRightInd w:val="0"/>
+        <w:spacing w:after="0" w:line="240" w:lineRule="auto"/>
+        <w:rPr>
+          <w:rFonts w:ascii="Consolas" w:hAnsi="Consolas" w:cs="Consolas"/>
+          <w:sz w:val="20"/>
+          <w:szCs w:val="20"/>
+        </w:rPr>
+      </w:pPr>
+    </w:p>
+    <w:p>
+      <w:pPr>
+        <w:rPr>
+          <w:sz w:val="20"/>
+          <w:szCs w:val="20"/>
+        </w:rPr>
+      </w:pPr>
+    </w:p>
     <w:sectPr>
-      <w:headerReference w:type="default" r:id="rId7"/>
+      <w:headerReference w:type="default" r:id="rId8"/>
       <w:pgSz w:w="11906" w:h="16838"/>
       <w:pgMar w:top="1417" w:right="1701" w:bottom="1417" w:left="1701" w:header="708" w:footer="708" w:gutter="0"/>
       <w:cols w:space="708"/>

</xml_diff>

<commit_message>
Upload da verão 0.4-FINAL julgamento-prisioneiro
Upload da verão final do julgamento-prisioneiro, corrigindo os bugs encontrados na versão 0.3. Atendendo a todos os requisitos exigidos.
</commit_message>
<xml_diff>
--- a/Testes/julgamento-prisioneiro.docx
+++ b/Testes/julgamento-prisioneiro.docx
@@ -231,7 +231,7 @@
           <w:sz w:val="20"/>
           <w:szCs w:val="20"/>
         </w:rPr>
-        <w:t xml:space="preserve"> = 10;</w:t>
+        <w:t xml:space="preserve"> = 0;</w:t>
       </w:r>
     </w:p>
     <w:p>
@@ -315,7 +315,7 @@
           <w:sz w:val="20"/>
           <w:szCs w:val="20"/>
         </w:rPr>
-        <w:t xml:space="preserve"> = 15;</w:t>
+        <w:t xml:space="preserve"> = 5;</w:t>
       </w:r>
     </w:p>
     <w:p>
@@ -389,7 +389,6 @@
           <w:color w:val="0000C0"/>
           <w:sz w:val="20"/>
           <w:szCs w:val="20"/>
-          <w:shd w:val="clear" w:color="auto" w:fill="F0D8A8"/>
         </w:rPr>
         <w:t>PENA_CONDENACAO_INDIVIDUAL</w:t>
       </w:r>
@@ -484,7 +483,7 @@
           <w:sz w:val="20"/>
           <w:szCs w:val="20"/>
         </w:rPr>
-        <w:t xml:space="preserve"> = 11;</w:t>
+        <w:t xml:space="preserve"> = 1;</w:t>
       </w:r>
     </w:p>
     <w:p>
@@ -762,6 +761,7 @@
           <w:color w:val="7F0055"/>
           <w:sz w:val="20"/>
           <w:szCs w:val="20"/>
+          <w:shd w:val="clear" w:color="auto" w:fill="D4D4D4"/>
         </w:rPr>
         <w:t>int</w:t>
       </w:r>
@@ -1071,6 +1071,7 @@
           <w:color w:val="7F0055"/>
           <w:sz w:val="20"/>
           <w:szCs w:val="20"/>
+          <w:shd w:val="clear" w:color="auto" w:fill="D4D4D4"/>
         </w:rPr>
         <w:t>return</w:t>
       </w:r>
@@ -1081,6 +1082,7 @@
           <w:color w:val="000000"/>
           <w:sz w:val="20"/>
           <w:szCs w:val="20"/>
+          <w:shd w:val="clear" w:color="auto" w:fill="D4D4D4"/>
         </w:rPr>
         <w:t xml:space="preserve"> </w:t>
       </w:r>
@@ -1090,6 +1092,7 @@
           <w:color w:val="0000C0"/>
           <w:sz w:val="20"/>
           <w:szCs w:val="20"/>
+          <w:shd w:val="clear" w:color="auto" w:fill="D4D4D4"/>
         </w:rPr>
         <w:t>PENA_CONDENACAO_MUTUA</w:t>
       </w:r>
@@ -1099,6 +1102,7 @@
           <w:color w:val="000000"/>
           <w:sz w:val="20"/>
           <w:szCs w:val="20"/>
+          <w:shd w:val="clear" w:color="auto" w:fill="D4D4D4"/>
         </w:rPr>
         <w:t>;</w:t>
       </w:r>
@@ -1113,28 +1117,18 @@
           <w:rFonts w:ascii="Consolas" w:hAnsi="Consolas" w:cs="Consolas"/>
           <w:sz w:val="20"/>
           <w:szCs w:val="20"/>
-          <w:lang w:val="en-US"/>
-        </w:rPr>
-      </w:pPr>
-      <w:r>
-        <w:rPr>
-          <w:rFonts w:ascii="Consolas" w:hAnsi="Consolas" w:cs="Consolas"/>
-          <w:color w:val="000000"/>
-          <w:sz w:val="20"/>
-          <w:szCs w:val="20"/>
-        </w:rPr>
-        <w:t xml:space="preserve">          </w:t>
-      </w:r>
-      <w:r>
-        <w:rPr>
-          <w:rFonts w:ascii="Consolas" w:hAnsi="Consolas" w:cs="Consolas"/>
-          <w:color w:val="000000"/>
-          <w:sz w:val="20"/>
-          <w:szCs w:val="20"/>
-          <w:lang w:val="en-US"/>
-        </w:rPr>
-        <w:t xml:space="preserve">} </w:t>
-      </w:r>
+        </w:rPr>
+      </w:pPr>
+      <w:r>
+        <w:rPr>
+          <w:rFonts w:ascii="Consolas" w:hAnsi="Consolas" w:cs="Consolas"/>
+          <w:color w:val="000000"/>
+          <w:sz w:val="20"/>
+          <w:szCs w:val="20"/>
+        </w:rPr>
+        <w:t xml:space="preserve">          } </w:t>
+      </w:r>
+      <w:proofErr w:type="spellStart"/>
       <w:r>
         <w:rPr>
           <w:rFonts w:ascii="Consolas" w:hAnsi="Consolas" w:cs="Consolas"/>
@@ -1143,17 +1137,16 @@
           <w:color w:val="7F0055"/>
           <w:sz w:val="20"/>
           <w:szCs w:val="20"/>
-          <w:lang w:val="en-US"/>
         </w:rPr>
         <w:t>else</w:t>
       </w:r>
-      <w:r>
-        <w:rPr>
-          <w:rFonts w:ascii="Consolas" w:hAnsi="Consolas" w:cs="Consolas"/>
-          <w:color w:val="000000"/>
-          <w:sz w:val="20"/>
-          <w:szCs w:val="20"/>
-          <w:lang w:val="en-US"/>
+      <w:proofErr w:type="spellEnd"/>
+      <w:r>
+        <w:rPr>
+          <w:rFonts w:ascii="Consolas" w:hAnsi="Consolas" w:cs="Consolas"/>
+          <w:color w:val="000000"/>
+          <w:sz w:val="20"/>
+          <w:szCs w:val="20"/>
         </w:rPr>
         <w:t xml:space="preserve"> {</w:t>
       </w:r>
@@ -1168,19 +1161,28 @@
           <w:rFonts w:ascii="Consolas" w:hAnsi="Consolas" w:cs="Consolas"/>
           <w:sz w:val="20"/>
           <w:szCs w:val="20"/>
-          <w:lang w:val="en-US"/>
-        </w:rPr>
-      </w:pPr>
-      <w:r>
-        <w:rPr>
-          <w:rFonts w:ascii="Consolas" w:hAnsi="Consolas" w:cs="Consolas"/>
-          <w:color w:val="000000"/>
-          <w:sz w:val="20"/>
-          <w:szCs w:val="20"/>
-          <w:lang w:val="en-US"/>
-        </w:rPr>
-        <w:t xml:space="preserve">                 </w:t>
-      </w:r>
+        </w:rPr>
+      </w:pPr>
+      <w:r>
+        <w:rPr>
+          <w:rFonts w:ascii="Consolas" w:hAnsi="Consolas" w:cs="Consolas"/>
+          <w:color w:val="000000"/>
+          <w:sz w:val="20"/>
+          <w:szCs w:val="20"/>
+        </w:rPr>
+        <w:t xml:space="preserve">        </w:t>
+      </w:r>
+      <w:r>
+        <w:rPr>
+          <w:rFonts w:ascii="Consolas" w:hAnsi="Consolas" w:cs="Consolas"/>
+          <w:color w:val="000000"/>
+          <w:sz w:val="20"/>
+          <w:szCs w:val="20"/>
+        </w:rPr>
+        <w:tab/>
+        <w:t xml:space="preserve">  </w:t>
+      </w:r>
+      <w:proofErr w:type="spellStart"/>
       <w:r>
         <w:rPr>
           <w:rFonts w:ascii="Consolas" w:hAnsi="Consolas" w:cs="Consolas"/>
@@ -1189,17 +1191,18 @@
           <w:color w:val="7F0055"/>
           <w:sz w:val="20"/>
           <w:szCs w:val="20"/>
-          <w:lang w:val="en-US"/>
+          <w:shd w:val="clear" w:color="auto" w:fill="D4D4D4"/>
         </w:rPr>
         <w:t>return</w:t>
       </w:r>
-      <w:r>
-        <w:rPr>
-          <w:rFonts w:ascii="Consolas" w:hAnsi="Consolas" w:cs="Consolas"/>
-          <w:color w:val="000000"/>
-          <w:sz w:val="20"/>
-          <w:szCs w:val="20"/>
-          <w:lang w:val="en-US"/>
+      <w:proofErr w:type="spellEnd"/>
+      <w:r>
+        <w:rPr>
+          <w:rFonts w:ascii="Consolas" w:hAnsi="Consolas" w:cs="Consolas"/>
+          <w:color w:val="000000"/>
+          <w:sz w:val="20"/>
+          <w:szCs w:val="20"/>
+          <w:shd w:val="clear" w:color="auto" w:fill="D4D4D4"/>
         </w:rPr>
         <w:t xml:space="preserve"> </w:t>
       </w:r>
@@ -1209,17 +1212,17 @@
           <w:color w:val="0000C0"/>
           <w:sz w:val="20"/>
           <w:szCs w:val="20"/>
-          <w:lang w:val="en-US"/>
-        </w:rPr>
-        <w:t>PENA_INOCENCIA</w:t>
-      </w:r>
-      <w:r>
-        <w:rPr>
-          <w:rFonts w:ascii="Consolas" w:hAnsi="Consolas" w:cs="Consolas"/>
-          <w:color w:val="000000"/>
-          <w:sz w:val="20"/>
-          <w:szCs w:val="20"/>
-          <w:lang w:val="en-US"/>
+          <w:shd w:val="clear" w:color="auto" w:fill="D4D4D4"/>
+        </w:rPr>
+        <w:t>PENA_CONDENACAO_INDIVIDUAL</w:t>
+      </w:r>
+      <w:r>
+        <w:rPr>
+          <w:rFonts w:ascii="Consolas" w:hAnsi="Consolas" w:cs="Consolas"/>
+          <w:color w:val="000000"/>
+          <w:sz w:val="20"/>
+          <w:szCs w:val="20"/>
+          <w:shd w:val="clear" w:color="auto" w:fill="D4D4D4"/>
         </w:rPr>
         <w:t>;</w:t>
       </w:r>
@@ -1234,16 +1237,36 @@
           <w:rFonts w:ascii="Consolas" w:hAnsi="Consolas" w:cs="Consolas"/>
           <w:sz w:val="20"/>
           <w:szCs w:val="20"/>
-          <w:lang w:val="en-US"/>
-        </w:rPr>
-      </w:pPr>
-      <w:r>
-        <w:rPr>
-          <w:rFonts w:ascii="Consolas" w:hAnsi="Consolas" w:cs="Consolas"/>
-          <w:color w:val="000000"/>
-          <w:sz w:val="20"/>
-          <w:szCs w:val="20"/>
-          <w:lang w:val="en-US"/>
+        </w:rPr>
+      </w:pPr>
+      <w:r>
+        <w:rPr>
+          <w:rFonts w:ascii="Consolas" w:hAnsi="Consolas" w:cs="Consolas"/>
+          <w:color w:val="000000"/>
+          <w:sz w:val="20"/>
+          <w:szCs w:val="20"/>
+        </w:rPr>
+        <w:t xml:space="preserve">                </w:t>
+      </w:r>
+    </w:p>
+    <w:p>
+      <w:pPr>
+        <w:autoSpaceDE w:val="0"/>
+        <w:autoSpaceDN w:val="0"/>
+        <w:adjustRightInd w:val="0"/>
+        <w:spacing w:after="0" w:line="240" w:lineRule="auto"/>
+        <w:rPr>
+          <w:rFonts w:ascii="Consolas" w:hAnsi="Consolas" w:cs="Consolas"/>
+          <w:sz w:val="20"/>
+          <w:szCs w:val="20"/>
+        </w:rPr>
+      </w:pPr>
+      <w:r>
+        <w:rPr>
+          <w:rFonts w:ascii="Consolas" w:hAnsi="Consolas" w:cs="Consolas"/>
+          <w:color w:val="000000"/>
+          <w:sz w:val="20"/>
+          <w:szCs w:val="20"/>
         </w:rPr>
         <w:t xml:space="preserve">                 }      </w:t>
       </w:r>
@@ -1258,19 +1281,18 @@
           <w:rFonts w:ascii="Consolas" w:hAnsi="Consolas" w:cs="Consolas"/>
           <w:sz w:val="20"/>
           <w:szCs w:val="20"/>
-          <w:lang w:val="en-US"/>
-        </w:rPr>
-      </w:pPr>
-      <w:r>
-        <w:rPr>
-          <w:rFonts w:ascii="Consolas" w:hAnsi="Consolas" w:cs="Consolas"/>
-          <w:color w:val="000000"/>
-          <w:sz w:val="20"/>
-          <w:szCs w:val="20"/>
-          <w:lang w:val="en-US"/>
+        </w:rPr>
+      </w:pPr>
+      <w:r>
+        <w:rPr>
+          <w:rFonts w:ascii="Consolas" w:hAnsi="Consolas" w:cs="Consolas"/>
+          <w:color w:val="000000"/>
+          <w:sz w:val="20"/>
+          <w:szCs w:val="20"/>
         </w:rPr>
         <w:t xml:space="preserve">          } </w:t>
       </w:r>
+      <w:proofErr w:type="spellStart"/>
       <w:r>
         <w:rPr>
           <w:rFonts w:ascii="Consolas" w:hAnsi="Consolas" w:cs="Consolas"/>
@@ -1279,17 +1301,16 @@
           <w:color w:val="7F0055"/>
           <w:sz w:val="20"/>
           <w:szCs w:val="20"/>
-          <w:lang w:val="en-US"/>
         </w:rPr>
         <w:t>else</w:t>
       </w:r>
-      <w:r>
-        <w:rPr>
-          <w:rFonts w:ascii="Consolas" w:hAnsi="Consolas" w:cs="Consolas"/>
-          <w:color w:val="000000"/>
-          <w:sz w:val="20"/>
-          <w:szCs w:val="20"/>
-          <w:lang w:val="en-US"/>
+      <w:proofErr w:type="spellEnd"/>
+      <w:r>
+        <w:rPr>
+          <w:rFonts w:ascii="Consolas" w:hAnsi="Consolas" w:cs="Consolas"/>
+          <w:color w:val="000000"/>
+          <w:sz w:val="20"/>
+          <w:szCs w:val="20"/>
         </w:rPr>
         <w:t xml:space="preserve"> {</w:t>
       </w:r>
@@ -1312,7 +1333,6 @@
           <w:color w:val="000000"/>
           <w:sz w:val="20"/>
           <w:szCs w:val="20"/>
-          <w:lang w:val="en-US"/>
         </w:rPr>
         <w:t xml:space="preserve">                     </w:t>
       </w:r>
@@ -1411,7 +1431,17 @@
           <w:sz w:val="20"/>
           <w:szCs w:val="20"/>
         </w:rPr>
-        <w:t xml:space="preserve">                         </w:t>
+        <w:t xml:space="preserve">                    </w:t>
+      </w:r>
+      <w:r>
+        <w:rPr>
+          <w:rFonts w:ascii="Consolas" w:hAnsi="Consolas" w:cs="Consolas"/>
+          <w:color w:val="000000"/>
+          <w:sz w:val="20"/>
+          <w:szCs w:val="20"/>
+        </w:rPr>
+        <w:tab/>
+        <w:t xml:space="preserve"> </w:t>
       </w:r>
       <w:proofErr w:type="spellStart"/>
       <w:r>
@@ -1422,6 +1452,7 @@
           <w:color w:val="7F0055"/>
           <w:sz w:val="20"/>
           <w:szCs w:val="20"/>
+          <w:shd w:val="clear" w:color="auto" w:fill="D4D4D4"/>
         </w:rPr>
         <w:t>return</w:t>
       </w:r>
@@ -1432,6 +1463,7 @@
           <w:color w:val="000000"/>
           <w:sz w:val="20"/>
           <w:szCs w:val="20"/>
+          <w:shd w:val="clear" w:color="auto" w:fill="D4D4D4"/>
         </w:rPr>
         <w:t xml:space="preserve"> </w:t>
       </w:r>
@@ -1443,14 +1475,15 @@
           <w:szCs w:val="20"/>
           <w:shd w:val="clear" w:color="auto" w:fill="D4D4D4"/>
         </w:rPr>
-        <w:t>PENA_CONDENACAO_INDIVIDUAL</w:t>
-      </w:r>
-      <w:r>
-        <w:rPr>
-          <w:rFonts w:ascii="Consolas" w:hAnsi="Consolas" w:cs="Consolas"/>
-          <w:color w:val="000000"/>
-          <w:sz w:val="20"/>
-          <w:szCs w:val="20"/>
+        <w:t>PENA_CONDENACAO_CUMPLICES</w:t>
+      </w:r>
+      <w:r>
+        <w:rPr>
+          <w:rFonts w:ascii="Consolas" w:hAnsi="Consolas" w:cs="Consolas"/>
+          <w:color w:val="000000"/>
+          <w:sz w:val="20"/>
+          <w:szCs w:val="20"/>
+          <w:shd w:val="clear" w:color="auto" w:fill="D4D4D4"/>
         </w:rPr>
         <w:t>;</w:t>
       </w:r>
@@ -1518,7 +1551,17 @@
           <w:sz w:val="20"/>
           <w:szCs w:val="20"/>
         </w:rPr>
-        <w:t xml:space="preserve">                              </w:t>
+        <w:t xml:space="preserve">                    </w:t>
+      </w:r>
+      <w:r>
+        <w:rPr>
+          <w:rFonts w:ascii="Consolas" w:hAnsi="Consolas" w:cs="Consolas"/>
+          <w:color w:val="000000"/>
+          <w:sz w:val="20"/>
+          <w:szCs w:val="20"/>
+        </w:rPr>
+        <w:tab/>
+        <w:t xml:space="preserve"> </w:t>
       </w:r>
       <w:proofErr w:type="spellStart"/>
       <w:r>
@@ -1529,6 +1572,7 @@
           <w:color w:val="7F0055"/>
           <w:sz w:val="20"/>
           <w:szCs w:val="20"/>
+          <w:shd w:val="clear" w:color="auto" w:fill="D4D4D4"/>
         </w:rPr>
         <w:t>return</w:t>
       </w:r>
@@ -1539,6 +1583,7 @@
           <w:color w:val="000000"/>
           <w:sz w:val="20"/>
           <w:szCs w:val="20"/>
+          <w:shd w:val="clear" w:color="auto" w:fill="D4D4D4"/>
         </w:rPr>
         <w:t xml:space="preserve"> </w:t>
       </w:r>
@@ -1548,15 +1593,17 @@
           <w:color w:val="0000C0"/>
           <w:sz w:val="20"/>
           <w:szCs w:val="20"/>
-        </w:rPr>
-        <w:t>PENA_CONDENACAO_CUMPLICES</w:t>
-      </w:r>
-      <w:r>
-        <w:rPr>
-          <w:rFonts w:ascii="Consolas" w:hAnsi="Consolas" w:cs="Consolas"/>
-          <w:color w:val="000000"/>
-          <w:sz w:val="20"/>
-          <w:szCs w:val="20"/>
+          <w:shd w:val="clear" w:color="auto" w:fill="D4D4D4"/>
+        </w:rPr>
+        <w:t>PENA_INOCENCIA</w:t>
+      </w:r>
+      <w:r>
+        <w:rPr>
+          <w:rFonts w:ascii="Consolas" w:hAnsi="Consolas" w:cs="Consolas"/>
+          <w:color w:val="000000"/>
+          <w:sz w:val="20"/>
+          <w:szCs w:val="20"/>
+          <w:shd w:val="clear" w:color="auto" w:fill="D4D4D4"/>
         </w:rPr>
         <w:t>;</w:t>
       </w:r>
@@ -1683,6 +1730,8 @@
           <w:szCs w:val="20"/>
         </w:rPr>
       </w:pPr>
+      <w:bookmarkStart w:id="0" w:name="_GoBack"/>
+      <w:bookmarkEnd w:id="0"/>
     </w:p>
     <w:p>
       <w:pPr>
@@ -1739,9 +1788,9 @@
           <w:rFonts w:ascii="Consolas" w:hAnsi="Consolas" w:cs="Consolas"/>
           <w:sz w:val="20"/>
           <w:szCs w:val="20"/>
-          <w:lang w:val="en-US"/>
-        </w:rPr>
-      </w:pPr>
+        </w:rPr>
+      </w:pPr>
+      <w:proofErr w:type="spellStart"/>
       <w:r>
         <w:rPr>
           <w:rFonts w:ascii="Consolas" w:hAnsi="Consolas" w:cs="Consolas"/>
@@ -1750,20 +1799,20 @@
           <w:color w:val="7F0055"/>
           <w:sz w:val="20"/>
           <w:szCs w:val="20"/>
-          <w:lang w:val="en-US"/>
         </w:rPr>
         <w:t>import</w:t>
       </w:r>
-      <w:r>
-        <w:rPr>
-          <w:rFonts w:ascii="Consolas" w:hAnsi="Consolas" w:cs="Consolas"/>
-          <w:color w:val="000000"/>
-          <w:sz w:val="20"/>
-          <w:szCs w:val="20"/>
-          <w:lang w:val="en-US"/>
+      <w:proofErr w:type="spellEnd"/>
+      <w:r>
+        <w:rPr>
+          <w:rFonts w:ascii="Consolas" w:hAnsi="Consolas" w:cs="Consolas"/>
+          <w:color w:val="000000"/>
+          <w:sz w:val="20"/>
+          <w:szCs w:val="20"/>
         </w:rPr>
         <w:t xml:space="preserve"> </w:t>
       </w:r>
+      <w:proofErr w:type="spellStart"/>
       <w:r>
         <w:rPr>
           <w:rFonts w:ascii="Consolas" w:hAnsi="Consolas" w:cs="Consolas"/>
@@ -1772,17 +1821,16 @@
           <w:color w:val="7F0055"/>
           <w:sz w:val="20"/>
           <w:szCs w:val="20"/>
-          <w:lang w:val="en-US"/>
         </w:rPr>
         <w:t>static</w:t>
       </w:r>
-      <w:r>
-        <w:rPr>
-          <w:rFonts w:ascii="Consolas" w:hAnsi="Consolas" w:cs="Consolas"/>
-          <w:color w:val="000000"/>
-          <w:sz w:val="20"/>
-          <w:szCs w:val="20"/>
-          <w:lang w:val="en-US"/>
+      <w:proofErr w:type="spellEnd"/>
+      <w:r>
+        <w:rPr>
+          <w:rFonts w:ascii="Consolas" w:hAnsi="Consolas" w:cs="Consolas"/>
+          <w:color w:val="000000"/>
+          <w:sz w:val="20"/>
+          <w:szCs w:val="20"/>
         </w:rPr>
         <w:t xml:space="preserve"> </w:t>
       </w:r>
@@ -1794,7 +1842,6 @@
           <w:color w:val="000000"/>
           <w:sz w:val="20"/>
           <w:szCs w:val="20"/>
-          <w:lang w:val="en-US"/>
         </w:rPr>
         <w:t>org.junit.jupiter.api.Assertions</w:t>
       </w:r>
@@ -1806,7 +1853,6 @@
           <w:color w:val="000000"/>
           <w:sz w:val="20"/>
           <w:szCs w:val="20"/>
-          <w:lang w:val="en-US"/>
         </w:rPr>
         <w:t>.*;</w:t>
       </w:r>
@@ -1821,9 +1867,9 @@
           <w:rFonts w:ascii="Consolas" w:hAnsi="Consolas" w:cs="Consolas"/>
           <w:sz w:val="20"/>
           <w:szCs w:val="20"/>
-          <w:lang w:val="en-US"/>
-        </w:rPr>
-      </w:pPr>
+        </w:rPr>
+      </w:pPr>
+      <w:proofErr w:type="spellStart"/>
       <w:r>
         <w:rPr>
           <w:rFonts w:ascii="Consolas" w:hAnsi="Consolas" w:cs="Consolas"/>
@@ -1832,17 +1878,16 @@
           <w:color w:val="7F0055"/>
           <w:sz w:val="20"/>
           <w:szCs w:val="20"/>
-          <w:lang w:val="en-US"/>
         </w:rPr>
         <w:t>import</w:t>
       </w:r>
-      <w:r>
-        <w:rPr>
-          <w:rFonts w:ascii="Consolas" w:hAnsi="Consolas" w:cs="Consolas"/>
-          <w:color w:val="000000"/>
-          <w:sz w:val="20"/>
-          <w:szCs w:val="20"/>
-          <w:lang w:val="en-US"/>
+      <w:proofErr w:type="spellEnd"/>
+      <w:r>
+        <w:rPr>
+          <w:rFonts w:ascii="Consolas" w:hAnsi="Consolas" w:cs="Consolas"/>
+          <w:color w:val="000000"/>
+          <w:sz w:val="20"/>
+          <w:szCs w:val="20"/>
         </w:rPr>
         <w:t xml:space="preserve"> </w:t>
       </w:r>
@@ -1854,7 +1899,6 @@
           <w:color w:val="000000"/>
           <w:sz w:val="20"/>
           <w:szCs w:val="20"/>
-          <w:lang w:val="en-US"/>
         </w:rPr>
         <w:t>org.junit.jupiter.api.Test</w:t>
       </w:r>
@@ -1866,7 +1910,6 @@
           <w:color w:val="000000"/>
           <w:sz w:val="20"/>
           <w:szCs w:val="20"/>
-          <w:lang w:val="en-US"/>
         </w:rPr>
         <w:t>;</w:t>
       </w:r>
@@ -2462,8 +2505,9 @@
           <w:color w:val="0000C0"/>
           <w:sz w:val="20"/>
           <w:szCs w:val="20"/>
-        </w:rPr>
-        <w:t>NEGACAO</w:t>
+          <w:shd w:val="clear" w:color="auto" w:fill="D4D4D4"/>
+        </w:rPr>
+        <w:t>DELACAO</w:t>
       </w:r>
       <w:proofErr w:type="spellEnd"/>
       <w:proofErr w:type="gramEnd"/>
@@ -2569,7 +2613,7 @@
           <w:sz w:val="20"/>
           <w:szCs w:val="20"/>
         </w:rPr>
-        <w:t>DELACAO</w:t>
+        <w:t>NEGACAO</w:t>
       </w:r>
       <w:proofErr w:type="spellEnd"/>
       <w:proofErr w:type="gramEnd"/>
@@ -2853,6 +2897,7 @@
           <w:sz w:val="20"/>
           <w:szCs w:val="20"/>
         </w:rPr>
+        <w:lastRenderedPageBreak/>
         <w:tab/>
       </w:r>
       <w:r>
@@ -2884,7 +2929,6 @@
           <w:sz w:val="20"/>
           <w:szCs w:val="20"/>
         </w:rPr>
-        <w:lastRenderedPageBreak/>
         <w:tab/>
       </w:r>
       <w:proofErr w:type="spellStart"/>
@@ -3233,7 +3277,7 @@
           <w:sz w:val="20"/>
           <w:szCs w:val="20"/>
         </w:rPr>
-        <w:t>=11;</w:t>
+        <w:t>=1;</w:t>
       </w:r>
     </w:p>
     <w:p>
@@ -3464,8 +3508,9 @@
           <w:color w:val="0000C0"/>
           <w:sz w:val="20"/>
           <w:szCs w:val="20"/>
-        </w:rPr>
-        <w:t>NEGACAO</w:t>
+          <w:shd w:val="clear" w:color="auto" w:fill="D4D4D4"/>
+        </w:rPr>
+        <w:t>DELACAO</w:t>
       </w:r>
       <w:proofErr w:type="spellEnd"/>
       <w:proofErr w:type="gramEnd"/>
@@ -4128,7 +4173,7 @@
           <w:sz w:val="20"/>
           <w:szCs w:val="20"/>
         </w:rPr>
-        <w:t>=10;</w:t>
+        <w:t>=0;</w:t>
       </w:r>
     </w:p>
     <w:p>
@@ -4254,7 +4299,7 @@
           <w:sz w:val="20"/>
           <w:szCs w:val="20"/>
         </w:rPr>
-        <w:t>DELACAO</w:t>
+        <w:t>NEGACAO</w:t>
       </w:r>
       <w:proofErr w:type="spellEnd"/>
       <w:proofErr w:type="gramEnd"/>
@@ -5023,7 +5068,7 @@
           <w:sz w:val="20"/>
           <w:szCs w:val="20"/>
         </w:rPr>
-        <w:t>=15;</w:t>
+        <w:t>=5;</w:t>
       </w:r>
     </w:p>
     <w:p>
@@ -5148,6 +5193,7 @@
           <w:color w:val="0000C0"/>
           <w:sz w:val="20"/>
           <w:szCs w:val="20"/>
+          <w:shd w:val="clear" w:color="auto" w:fill="D4D4D4"/>
         </w:rPr>
         <w:t>DELACAO</w:t>
       </w:r>
@@ -5254,6 +5300,7 @@
           <w:color w:val="0000C0"/>
           <w:sz w:val="20"/>
           <w:szCs w:val="20"/>
+          <w:shd w:val="clear" w:color="auto" w:fill="D4D4D4"/>
         </w:rPr>
         <w:t>DELACAO</w:t>
       </w:r>
@@ -5506,33 +5553,6 @@
         <w:spacing w:after="0" w:line="240" w:lineRule="auto"/>
         <w:rPr>
           <w:rFonts w:ascii="Consolas" w:hAnsi="Consolas" w:cs="Consolas"/>
-          <w:sz w:val="20"/>
-          <w:szCs w:val="20"/>
-        </w:rPr>
-      </w:pPr>
-    </w:p>
-    <w:p>
-      <w:pPr>
-        <w:autoSpaceDE w:val="0"/>
-        <w:autoSpaceDN w:val="0"/>
-        <w:adjustRightInd w:val="0"/>
-        <w:spacing w:after="0" w:line="240" w:lineRule="auto"/>
-        <w:rPr>
-          <w:rFonts w:ascii="Consolas" w:hAnsi="Consolas" w:cs="Consolas"/>
-          <w:sz w:val="20"/>
-          <w:szCs w:val="20"/>
-        </w:rPr>
-      </w:pPr>
-    </w:p>
-    <w:p>
-      <w:pPr>
-        <w:autoSpaceDE w:val="0"/>
-        <w:autoSpaceDN w:val="0"/>
-        <w:adjustRightInd w:val="0"/>
-        <w:spacing w:after="0" w:line="240" w:lineRule="auto"/>
-        <w:rPr>
-          <w:rFonts w:ascii="Consolas" w:hAnsi="Consolas" w:cs="Consolas"/>
-          <w:color w:val="000000"/>
           <w:sz w:val="20"/>
           <w:szCs w:val="20"/>
         </w:rPr>
@@ -6080,21 +6100,7 @@
           <w:sz w:val="20"/>
           <w:szCs w:val="20"/>
         </w:rPr>
-        <w:t>VERSÃO 0.3</w:t>
-      </w:r>
-      <w:r>
-        <w:rPr>
-          <w:sz w:val="20"/>
-          <w:szCs w:val="20"/>
-        </w:rPr>
-        <w:t>-versão-final</w:t>
-      </w:r>
-      <w:r>
-        <w:rPr>
-          <w:sz w:val="20"/>
-          <w:szCs w:val="20"/>
-        </w:rPr>
-        <w:t>:</w:t>
+        <w:t>VERSÃO 0.3:</w:t>
       </w:r>
     </w:p>
     <w:p>
@@ -6184,7 +6190,15 @@
           <w:sz w:val="20"/>
           <w:szCs w:val="20"/>
         </w:rPr>
-        <w:t>O valores não do código não estão condizendo com a estrutura pedida</w:t>
+        <w:t xml:space="preserve">O valores não do código não estão condizendo com a </w:t>
+      </w:r>
+      <w:r>
+        <w:rPr>
+          <w:rFonts w:ascii="Consolas" w:hAnsi="Consolas" w:cs="Consolas"/>
+          <w:sz w:val="20"/>
+          <w:szCs w:val="20"/>
+        </w:rPr>
+        <w:t>regra de negócio/estrutura pedida</w:t>
       </w:r>
       <w:r>
         <w:rPr>
@@ -6194,8 +6208,87 @@
         </w:rPr>
         <w:t>.</w:t>
       </w:r>
-      <w:bookmarkStart w:id="0" w:name="_GoBack"/>
-      <w:bookmarkEnd w:id="0"/>
+    </w:p>
+    <w:p>
+      <w:pPr>
+        <w:rPr>
+          <w:rFonts w:ascii="Consolas" w:hAnsi="Consolas" w:cs="Consolas"/>
+          <w:b/>
+          <w:bCs/>
+          <w:i/>
+          <w:iCs/>
+          <w:color w:val="0000C0"/>
+          <w:sz w:val="20"/>
+          <w:szCs w:val="20"/>
+          <w:shd w:val="clear" w:color="auto" w:fill="E8F2FE"/>
+        </w:rPr>
+      </w:pPr>
+    </w:p>
+    <w:p>
+      <w:pPr>
+        <w:rPr>
+          <w:sz w:val="20"/>
+          <w:szCs w:val="20"/>
+        </w:rPr>
+      </w:pPr>
+      <w:r>
+        <w:rPr>
+          <w:sz w:val="20"/>
+          <w:szCs w:val="20"/>
+        </w:rPr>
+        <w:t>VERSÃO 0.</w:t>
+      </w:r>
+      <w:r>
+        <w:rPr>
+          <w:sz w:val="20"/>
+          <w:szCs w:val="20"/>
+        </w:rPr>
+        <w:t>4-FINAL</w:t>
+      </w:r>
+      <w:r>
+        <w:rPr>
+          <w:sz w:val="20"/>
+          <w:szCs w:val="20"/>
+        </w:rPr>
+        <w:t>:</w:t>
+      </w:r>
+    </w:p>
+    <w:p>
+      <w:pPr>
+        <w:rPr>
+          <w:sz w:val="20"/>
+          <w:szCs w:val="20"/>
+        </w:rPr>
+      </w:pPr>
+      <w:r>
+        <w:rPr>
+          <w:sz w:val="20"/>
+          <w:szCs w:val="20"/>
+        </w:rPr>
+        <w:t>SOLUÇÕES APLICADAS:</w:t>
+      </w:r>
+      <w:r>
+        <w:rPr>
+          <w:sz w:val="20"/>
+          <w:szCs w:val="20"/>
+        </w:rPr>
+        <w:t xml:space="preserve"> soluções aplicadas conforme acordado com a regra de negócio/documentação de lógica exigida </w:t>
+      </w:r>
+    </w:p>
+    <w:p>
+      <w:pPr>
+        <w:rPr>
+          <w:sz w:val="20"/>
+          <w:szCs w:val="20"/>
+        </w:rPr>
+      </w:pPr>
+      <w:r>
+        <w:rPr>
+          <w:sz w:val="20"/>
+          <w:szCs w:val="20"/>
+        </w:rPr>
+        <w:t>ERROS ENCONTRADOS: nenhum erro foi encontrado</w:t>
+      </w:r>
     </w:p>
     <w:p>
       <w:pPr>

</xml_diff>